<commit_message>
change db + mapping
</commit_message>
<xml_diff>
--- a/doc/Thanh/Core flow/Sign contract.docx
+++ b/doc/Thanh/Core flow/Sign contract.docx
@@ -3,7 +3,6 @@
 <w:document xmlns:wpc="http://schemas.microsoft.com/office/word/2010/wordprocessingCanvas" xmlns:mc="http://schemas.openxmlformats.org/markup-compatibility/2006" xmlns:o="urn:schemas-microsoft-com:office:office" xmlns:r="http://schemas.openxmlformats.org/officeDocument/2006/relationships" xmlns:m="http://schemas.openxmlformats.org/officeDocument/2006/math" xmlns:v="urn:schemas-microsoft-com:vml" xmlns:wp14="http://schemas.microsoft.com/office/word/2010/wordprocessingDrawing" xmlns:wp="http://schemas.openxmlformats.org/drawingml/2006/wordprocessingDrawing" xmlns:w10="urn:schemas-microsoft-com:office:word" xmlns:w="http://schemas.openxmlformats.org/wordprocessingml/2006/main" xmlns:w14="http://schemas.microsoft.com/office/word/2010/wordml" xmlns:w15="http://schemas.microsoft.com/office/word/2012/wordml" xmlns:wpg="http://schemas.microsoft.com/office/word/2010/wordprocessingGroup" xmlns:wpi="http://schemas.microsoft.com/office/word/2010/wordprocessingInk" xmlns:wne="http://schemas.microsoft.com/office/word/2006/wordml" xmlns:wps="http://schemas.microsoft.com/office/word/2010/wordprocessingShape" mc:Ignorable="w14 w15 wp14">
   <w:body>
     <w:p>
-      <w:bookmarkStart w:id="0" w:name="_GoBack"/>
       <w:r>
         <w:rPr>
           <w:noProof/>
@@ -743,11 +742,11 @@
                         <wps:bodyPr/>
                       </wps:wsp>
                       <wps:wsp>
-                        <wps:cNvPr id="52" name="Flowchart: Process 52"/>
+                        <wps:cNvPr id="53" name="Flowchart: Process 53"/>
                         <wps:cNvSpPr/>
                         <wps:spPr>
                           <a:xfrm>
-                            <a:off x="1792338" y="3460466"/>
+                            <a:off x="1802313" y="3460466"/>
                             <a:ext cx="1605914" cy="464103"/>
                           </a:xfrm>
                           <a:prstGeom prst="flowChartProcess">
@@ -795,58 +794,6 @@
                         </wps:bodyPr>
                       </wps:wsp>
                       <wps:wsp>
-                        <wps:cNvPr id="53" name="Flowchart: Process 53"/>
-                        <wps:cNvSpPr/>
-                        <wps:spPr>
-                          <a:xfrm>
-                            <a:off x="1802313" y="3460466"/>
-                            <a:ext cx="1605914" cy="464103"/>
-                          </a:xfrm>
-                          <a:prstGeom prst="flowChartProcess">
-                            <a:avLst/>
-                          </a:prstGeom>
-                        </wps:spPr>
-                        <wps:style>
-                          <a:lnRef idx="2">
-                            <a:schemeClr val="accent6"/>
-                          </a:lnRef>
-                          <a:fillRef idx="1">
-                            <a:schemeClr val="lt1"/>
-                          </a:fillRef>
-                          <a:effectRef idx="0">
-                            <a:schemeClr val="accent6"/>
-                          </a:effectRef>
-                          <a:fontRef idx="minor">
-                            <a:schemeClr val="dk1"/>
-                          </a:fontRef>
-                        </wps:style>
-                        <wps:txbx>
-                          <w:txbxContent>
-                            <w:p>
-                              <w:pPr>
-                                <w:pStyle w:val="NormalWeb"/>
-                                <w:spacing w:before="0" w:beforeAutospacing="0" w:after="160" w:afterAutospacing="0" w:line="256" w:lineRule="auto"/>
-                                <w:jc w:val="center"/>
-                              </w:pPr>
-                              <w:r>
-                                <w:rPr>
-                                  <w:rFonts w:eastAsia="MS Mincho"/>
-                                  <w:sz w:val="22"/>
-                                  <w:szCs w:val="22"/>
-                                </w:rPr>
-                                <w:t>Manager and Customer check contract</w:t>
-                              </w:r>
-                            </w:p>
-                          </w:txbxContent>
-                        </wps:txbx>
-                        <wps:bodyPr rot="0" spcFirstLastPara="0" vert="horz" wrap="square" lIns="91440" tIns="45720" rIns="91440" bIns="45720" numCol="1" spcCol="0" rtlCol="0" fromWordArt="0" anchor="ctr" anchorCtr="0" forceAA="0" compatLnSpc="1">
-                          <a:prstTxWarp prst="textNoShape">
-                            <a:avLst/>
-                          </a:prstTxWarp>
-                          <a:noAutofit/>
-                        </wps:bodyPr>
-                      </wps:wsp>
-                      <wps:wsp>
                         <wps:cNvPr id="54" name="Flowchart: Process 54"/>
                         <wps:cNvSpPr/>
                         <wps:spPr>
@@ -1139,7 +1086,7 @@
           </mc:Choice>
           <mc:Fallback>
             <w:pict>
-              <v:group w14:anchorId="15E663C4" id="Canvas 34" o:spid="_x0000_s1026" editas="canvas" style="width:6in;height:550.2pt;mso-position-horizontal-relative:char;mso-position-vertical-relative:line" coordsize="54864,69869" o:gfxdata="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">
+              <v:group w14:anchorId="15E663C4" id="Canvas 34" o:spid="_x0000_s1026" editas="canvas" style="width:6in;height:550.2pt;mso-position-horizontal-relative:char;mso-position-vertical-relative:line" coordsize="54864,69869" o:gfxdata="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">
                 <v:shapetype id="_x0000_t75" coordsize="21600,21600" o:spt="75" o:preferrelative="t" path="m@4@5l@4@11@9@11@9@5xe" filled="f" stroked="f">
                   <v:stroke joinstyle="miter"/>
                   <v:formulas>
@@ -1396,7 +1343,7 @@
                 <v:shape id="Straight Arrow Connector 51" o:spid="_x0000_s1043" type="#_x0000_t32" style="position:absolute;left:26047;top:12508;width:1;height:3207;visibility:visible;mso-wrap-style:square" o:connectortype="straight" o:gfxdata="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" strokecolor="#5b9bd5 [3204]" strokeweight=".5pt">
                   <v:stroke endarrow="block" joinstyle="miter"/>
                 </v:shape>
-                <v:shape id="Flowchart: Process 52" o:spid="_x0000_s1044" type="#_x0000_t109" style="position:absolute;left:17923;top:34604;width:16059;height:4641;visibility:visible;mso-wrap-style:square;v-text-anchor:middle" o:gfxdata="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" fillcolor="white [3201]" strokecolor="#70ad47 [3209]" strokeweight="1pt">
+                <v:shape id="Flowchart: Process 53" o:spid="_x0000_s1044" type="#_x0000_t109" style="position:absolute;left:18023;top:34604;width:16059;height:4641;visibility:visible;mso-wrap-style:square;v-text-anchor:middle" o:gfxdata="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" fillcolor="white [3201]" strokecolor="#70ad47 [3209]" strokeweight="1pt">
                   <v:textbox>
                     <w:txbxContent>
                       <w:p>
@@ -1417,28 +1364,7 @@
                     </w:txbxContent>
                   </v:textbox>
                 </v:shape>
-                <v:shape id="Flowchart: Process 53" o:spid="_x0000_s1045" type="#_x0000_t109" style="position:absolute;left:18023;top:34604;width:16059;height:4641;visibility:visible;mso-wrap-style:square;v-text-anchor:middle" o:gfxdata="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" fillcolor="white [3201]" strokecolor="#70ad47 [3209]" strokeweight="1pt">
-                  <v:textbox>
-                    <w:txbxContent>
-                      <w:p>
-                        <w:pPr>
-                          <w:pStyle w:val="NormalWeb"/>
-                          <w:spacing w:before="0" w:beforeAutospacing="0" w:after="160" w:afterAutospacing="0" w:line="256" w:lineRule="auto"/>
-                          <w:jc w:val="center"/>
-                        </w:pPr>
-                        <w:r>
-                          <w:rPr>
-                            <w:rFonts w:eastAsia="MS Mincho"/>
-                            <w:sz w:val="22"/>
-                            <w:szCs w:val="22"/>
-                          </w:rPr>
-                          <w:t>Manager and Customer check contract</w:t>
-                        </w:r>
-                      </w:p>
-                    </w:txbxContent>
-                  </v:textbox>
-                </v:shape>
-                <v:shape id="Flowchart: Process 54" o:spid="_x0000_s1046" type="#_x0000_t109" style="position:absolute;left:39697;top:45324;width:10249;height:2761;visibility:visible;mso-wrap-style:square;v-text-anchor:middle" o:gfxdata="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" fillcolor="white [3201]" strokecolor="#70ad47 [3209]" strokeweight="1pt">
+                <v:shape id="Flowchart: Process 54" o:spid="_x0000_s1045" type="#_x0000_t109" style="position:absolute;left:39697;top:45324;width:10249;height:2761;visibility:visible;mso-wrap-style:square;v-text-anchor:middle" o:gfxdata="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" fillcolor="white [3201]" strokecolor="#70ad47 [3209]" strokeweight="1pt">
                   <v:textbox>
                     <w:txbxContent>
                       <w:p>
@@ -1459,7 +1385,7 @@
                     </w:txbxContent>
                   </v:textbox>
                 </v:shape>
-                <v:shape id="Text Box 8" o:spid="_x0000_s1047" type="#_x0000_t202" style="position:absolute;left:33982;top:43045;width:4572;height:2286;visibility:visible;mso-wrap-style:square;v-text-anchor:top" o:gfxdata="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" fillcolor="white [3201]" stroked="f" strokeweight=".5pt">
+                <v:shape id="Text Box 8" o:spid="_x0000_s1046" type="#_x0000_t202" style="position:absolute;left:33982;top:43045;width:4572;height:2286;visibility:visible;mso-wrap-style:square;v-text-anchor:top" o:gfxdata="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" fillcolor="white [3201]" stroked="f" strokeweight=".5pt">
                   <v:textbox>
                     <w:txbxContent>
                       <w:p>
@@ -1479,10 +1405,10 @@
                     </w:txbxContent>
                   </v:textbox>
                 </v:shape>
-                <v:shape id="Straight Arrow Connector 56" o:spid="_x0000_s1048" type="#_x0000_t32" style="position:absolute;left:33982;top:46474;width:5715;height:0;visibility:visible;mso-wrap-style:square" o:connectortype="straight" o:gfxdata="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" strokecolor="#5b9bd5 [3204]" strokeweight=".5pt">
+                <v:shape id="Straight Arrow Connector 56" o:spid="_x0000_s1047" type="#_x0000_t32" style="position:absolute;left:33982;top:46474;width:5715;height:0;visibility:visible;mso-wrap-style:square" o:connectortype="straight" o:gfxdata="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" strokecolor="#5b9bd5 [3204]" strokeweight=".5pt">
                   <v:stroke endarrow="block" joinstyle="miter"/>
                 </v:shape>
-                <v:shape id="Text Box 30" o:spid="_x0000_s1049" type="#_x0000_t202" style="position:absolute;left:26459;top:51130;width:4572;height:2286;visibility:visible;mso-wrap-style:square;v-text-anchor:top" o:gfxdata="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" fillcolor="white [3201]" stroked="f" strokeweight=".5pt">
+                <v:shape id="Text Box 30" o:spid="_x0000_s1048" type="#_x0000_t202" style="position:absolute;left:26459;top:51130;width:4572;height:2286;visibility:visible;mso-wrap-style:square;v-text-anchor:top" o:gfxdata="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" fillcolor="white [3201]" stroked="f" strokeweight=".5pt">
                   <v:textbox>
                     <w:txbxContent>
                       <w:p>
@@ -1502,7 +1428,7 @@
                     </w:txbxContent>
                   </v:textbox>
                 </v:shape>
-                <v:oval id="Oval 58" o:spid="_x0000_s1050" style="position:absolute;left:21565;top:62098;width:9144;height:3423;visibility:visible;mso-wrap-style:square;v-text-anchor:middle" o:gfxdata="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" fillcolor="white [3201]" strokecolor="#70ad47 [3209]" strokeweight="1pt">
+                <v:oval id="Oval 58" o:spid="_x0000_s1049" style="position:absolute;left:21565;top:62098;width:9144;height:3423;visibility:visible;mso-wrap-style:square;v-text-anchor:middle" o:gfxdata="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" fillcolor="white [3201]" strokecolor="#70ad47 [3209]" strokeweight="1pt">
                   <v:stroke joinstyle="miter"/>
                   <v:textbox>
                     <w:txbxContent>
@@ -1524,7 +1450,7 @@
                     </w:txbxContent>
                   </v:textbox>
                 </v:oval>
-                <v:shape id="Straight Arrow Connector 59" o:spid="_x0000_s1051" type="#_x0000_t32" style="position:absolute;left:26051;top:57969;width:86;height:4129;visibility:visible;mso-wrap-style:square" o:connectortype="straight" o:gfxdata="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" strokecolor="#5b9bd5 [3204]" strokeweight=".5pt">
+                <v:shape id="Straight Arrow Connector 59" o:spid="_x0000_s1050" type="#_x0000_t32" style="position:absolute;left:26051;top:57969;width:86;height:4129;visibility:visible;mso-wrap-style:square" o:connectortype="straight" o:gfxdata="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" strokecolor="#5b9bd5 [3204]" strokeweight=".5pt">
                   <v:stroke endarrow="block" joinstyle="miter"/>
                 </v:shape>
                 <w10:anchorlock/>
@@ -1533,6 +1459,7 @@
           </mc:Fallback>
         </mc:AlternateContent>
       </w:r>
+      <w:bookmarkStart w:id="0" w:name="_GoBack"/>
       <w:bookmarkEnd w:id="0"/>
     </w:p>
     <w:p/>

</xml_diff>